<commit_message>
Atualização da documentação. Criação do PBI´s: 1.7, 1.8, 2.8, 2.9, 3.3, 3.4, 3.5
</commit_message>
<xml_diff>
--- a/DOCUMENTACAO/PBB_Chamuze/PBB_ChamuZe.docx
+++ b/DOCUMENTACAO/PBB_Chamuze/PBB_ChamuZe.docx
@@ -2056,8 +2056,8 @@
         <w:tblLook w:val="04A0" w:firstRow="1" w:lastRow="0" w:firstColumn="1" w:lastColumn="0" w:noHBand="0" w:noVBand="1"/>
       </w:tblPr>
       <w:tblGrid>
-        <w:gridCol w:w="1310"/>
-        <w:gridCol w:w="5069"/>
+        <w:gridCol w:w="1425"/>
+        <w:gridCol w:w="4954"/>
       </w:tblGrid>
       <w:tr>
         <w:trPr>
@@ -2151,7 +2151,7 @@
         </w:trPr>
         <w:tc>
           <w:tcPr>
-            <w:tcW w:w="1276" w:type="dxa"/>
+            <w:tcW w:w="1425" w:type="dxa"/>
             <w:vAlign w:val="center"/>
           </w:tcPr>
           <w:p>
@@ -2177,7 +2177,7 @@
         </w:tc>
         <w:tc>
           <w:tcPr>
-            <w:tcW w:w="5103" w:type="dxa"/>
+            <w:tcW w:w="4954" w:type="dxa"/>
             <w:vAlign w:val="center"/>
           </w:tcPr>
           <w:p>
@@ -2205,7 +2205,7 @@
       <w:tr>
         <w:tc>
           <w:tcPr>
-            <w:tcW w:w="1276" w:type="dxa"/>
+            <w:tcW w:w="1425" w:type="dxa"/>
             <w:vAlign w:val="center"/>
           </w:tcPr>
           <w:p>
@@ -2227,7 +2227,7 @@
         </w:tc>
         <w:tc>
           <w:tcPr>
-            <w:tcW w:w="5103" w:type="dxa"/>
+            <w:tcW w:w="4954" w:type="dxa"/>
             <w:vAlign w:val="center"/>
           </w:tcPr>
           <w:p>
@@ -2250,7 +2250,7 @@
       <w:tr>
         <w:tc>
           <w:tcPr>
-            <w:tcW w:w="1276" w:type="dxa"/>
+            <w:tcW w:w="1425" w:type="dxa"/>
             <w:vAlign w:val="center"/>
           </w:tcPr>
           <w:p>
@@ -2272,7 +2272,7 @@
         </w:tc>
         <w:tc>
           <w:tcPr>
-            <w:tcW w:w="5103" w:type="dxa"/>
+            <w:tcW w:w="4954" w:type="dxa"/>
             <w:vAlign w:val="center"/>
           </w:tcPr>
           <w:p>
@@ -2295,7 +2295,7 @@
       <w:tr>
         <w:tc>
           <w:tcPr>
-            <w:tcW w:w="1276" w:type="dxa"/>
+            <w:tcW w:w="1425" w:type="dxa"/>
             <w:vAlign w:val="center"/>
           </w:tcPr>
           <w:p>
@@ -2317,7 +2317,7 @@
         </w:tc>
         <w:tc>
           <w:tcPr>
-            <w:tcW w:w="5103" w:type="dxa"/>
+            <w:tcW w:w="4954" w:type="dxa"/>
             <w:vAlign w:val="center"/>
           </w:tcPr>
           <w:p>
@@ -3429,10 +3429,7 @@
               <w:jc w:val="both"/>
             </w:pPr>
             <w:r>
-              <w:t>F</w:t>
-            </w:r>
-            <w:r>
-              <w:t>acilidade e agilidade na conexão entre solicitantes e prestadores de serviços domésticos e gerais, proporcionando uma plataforma intuitiva onde os usuários podem publicar suas demandas de forma simples e os prestadores podem encontrar as oportunidades mais alinhadas às suas habilidades e localização.</w:t>
+              <w:t>Facilidade e agilidade na conexão entre solicitantes e prestadores de serviços domésticos e gerais, proporcionando uma plataforma intuitiva onde os usuários podem publicar suas demandas de forma simples e os prestadores podem encontrar as oportunidades mais alinhadas às suas habilidades e localização.</w:t>
             </w:r>
           </w:p>
         </w:tc>
@@ -3661,26 +3658,18 @@
         </w:rPr>
         <w:lastRenderedPageBreak/>
         <w:drawing>
-          <wp:anchor distT="0" distB="0" distL="114300" distR="114300" simplePos="0" relativeHeight="251658242" behindDoc="1" locked="0" layoutInCell="1" allowOverlap="1" wp14:anchorId="28D93D38" wp14:editId="4423B070">
+          <wp:anchor distT="0" distB="0" distL="114300" distR="114300" simplePos="0" relativeHeight="251659265" behindDoc="0" locked="0" layoutInCell="1" allowOverlap="1" wp14:anchorId="541CC937" wp14:editId="5D1E8B29">
             <wp:simplePos x="0" y="0"/>
             <wp:positionH relativeFrom="margin">
-              <wp:posOffset>-450215</wp:posOffset>
+              <wp:align>center</wp:align>
             </wp:positionH>
             <wp:positionV relativeFrom="paragraph">
-              <wp:posOffset>0</wp:posOffset>
+              <wp:posOffset>453</wp:posOffset>
             </wp:positionV>
-            <wp:extent cx="9852660" cy="5538470"/>
-            <wp:effectExtent l="0" t="0" r="0" b="5080"/>
-            <wp:wrapThrough wrapText="bothSides">
-              <wp:wrapPolygon edited="0">
-                <wp:start x="0" y="0"/>
-                <wp:lineTo x="0" y="21546"/>
-                <wp:lineTo x="21550" y="21546"/>
-                <wp:lineTo x="21550" y="0"/>
-                <wp:lineTo x="0" y="0"/>
-              </wp:wrapPolygon>
-            </wp:wrapThrough>
-            <wp:docPr id="2042782655" name="Imagem 1" descr="Uma imagem com texto, captura de ecrã, Tipo de letra, Paralelo&#10;&#10;Os conteúdos gerados por IA poderão estar incorretos."/>
+            <wp:extent cx="10186216" cy="5732112"/>
+            <wp:effectExtent l="0" t="0" r="5715" b="2540"/>
+            <wp:wrapSquare wrapText="bothSides"/>
+            <wp:docPr id="1745332896" name="Imagem 3"/>
             <wp:cNvGraphicFramePr>
               <a:graphicFrameLocks xmlns:a="http://schemas.openxmlformats.org/drawingml/2006/main" noChangeAspect="1"/>
             </wp:cNvGraphicFramePr>
@@ -3688,8 +3677,10 @@
               <a:graphicData uri="http://schemas.openxmlformats.org/drawingml/2006/picture">
                 <pic:pic xmlns:pic="http://schemas.openxmlformats.org/drawingml/2006/picture">
                   <pic:nvPicPr>
-                    <pic:cNvPr id="2042782655" name="Imagem 1" descr="Uma imagem com texto, captura de ecrã, Tipo de letra, Paralelo&#10;&#10;Os conteúdos gerados por IA poderão estar incorretos."/>
-                    <pic:cNvPicPr/>
+                    <pic:cNvPr id="0" name="Picture 1"/>
+                    <pic:cNvPicPr>
+                      <a:picLocks noChangeAspect="1" noChangeArrowheads="1"/>
+                    </pic:cNvPicPr>
                   </pic:nvPicPr>
                   <pic:blipFill>
                     <a:blip r:embed="rId13">
@@ -3699,28 +3690,27 @@
                         </a:ext>
                       </a:extLst>
                     </a:blip>
+                    <a:srcRect/>
                     <a:stretch>
                       <a:fillRect/>
                     </a:stretch>
                   </pic:blipFill>
-                  <pic:spPr>
+                  <pic:spPr bwMode="auto">
                     <a:xfrm>
                       <a:off x="0" y="0"/>
-                      <a:ext cx="9852660" cy="5538470"/>
+                      <a:ext cx="10186216" cy="5732112"/>
                     </a:xfrm>
                     <a:prstGeom prst="rect">
                       <a:avLst/>
                     </a:prstGeom>
+                    <a:noFill/>
+                    <a:ln>
+                      <a:noFill/>
+                    </a:ln>
                   </pic:spPr>
                 </pic:pic>
               </a:graphicData>
             </a:graphic>
-            <wp14:sizeRelH relativeFrom="margin">
-              <wp14:pctWidth>0</wp14:pctWidth>
-            </wp14:sizeRelH>
-            <wp14:sizeRelV relativeFrom="margin">
-              <wp14:pctHeight>0</wp14:pctHeight>
-            </wp14:sizeRelV>
           </wp:anchor>
         </w:drawing>
       </w:r>
@@ -6606,6 +6596,723 @@
         <w:br w:type="page"/>
       </w:r>
     </w:p>
+    <w:tbl>
+      <w:tblPr>
+        <w:tblStyle w:val="TabelacomGrelha"/>
+        <w:tblpPr w:leftFromText="141" w:rightFromText="141" w:vertAnchor="text" w:horzAnchor="margin" w:tblpY="-21"/>
+        <w:tblW w:w="8630" w:type="dxa"/>
+        <w:tblLook w:val="04A0" w:firstRow="1" w:lastRow="0" w:firstColumn="1" w:lastColumn="0" w:noHBand="0" w:noVBand="1"/>
+      </w:tblPr>
+      <w:tblGrid>
+        <w:gridCol w:w="1350"/>
+        <w:gridCol w:w="7280"/>
+      </w:tblGrid>
+      <w:tr>
+        <w:trPr>
+          <w:trHeight w:val="300"/>
+        </w:trPr>
+        <w:tc>
+          <w:tcPr>
+            <w:tcW w:w="8630" w:type="dxa"/>
+            <w:gridSpan w:val="2"/>
+            <w:vAlign w:val="center"/>
+          </w:tcPr>
+          <w:p>
+            <w:pPr>
+              <w:spacing w:before="60" w:after="60"/>
+              <w:ind w:left="30" w:hanging="30"/>
+              <w:rPr>
+                <w:color w:val="00B0F0"/>
+              </w:rPr>
+            </w:pPr>
+            <w:r>
+              <w:rPr>
+                <w:b/>
+                <w:bCs/>
+              </w:rPr>
+              <w:lastRenderedPageBreak/>
+              <w:t xml:space="preserve">HISTÓRIA DO USUÁRIO </w:t>
+            </w:r>
+            <w:r>
+              <w:rPr>
+                <w:b/>
+                <w:bCs/>
+              </w:rPr>
+              <w:t>1.7</w:t>
+            </w:r>
+            <w:r>
+              <w:rPr>
+                <w:b/>
+                <w:bCs/>
+              </w:rPr>
+              <w:t xml:space="preserve"> - PBI</w:t>
+            </w:r>
+            <w:r>
+              <w:t xml:space="preserve">: </w:t>
+            </w:r>
+            <w:r>
+              <w:t>Realizar a avaliação de prestadores</w:t>
+            </w:r>
+          </w:p>
+        </w:tc>
+      </w:tr>
+      <w:tr>
+        <w:trPr>
+          <w:trHeight w:val="300"/>
+        </w:trPr>
+        <w:tc>
+          <w:tcPr>
+            <w:tcW w:w="8630" w:type="dxa"/>
+            <w:gridSpan w:val="2"/>
+          </w:tcPr>
+          <w:p>
+            <w:pPr>
+              <w:spacing w:before="60" w:after="60"/>
+              <w:ind w:left="30" w:hanging="30"/>
+            </w:pPr>
+            <w:r>
+              <w:rPr>
+                <w:b/>
+                <w:bCs/>
+              </w:rPr>
+              <w:t>COMO</w:t>
+            </w:r>
+            <w:r>
+              <w:t>: solicitante</w:t>
+            </w:r>
+          </w:p>
+          <w:p>
+            <w:pPr>
+              <w:spacing w:before="60" w:after="60"/>
+              <w:ind w:left="30" w:hanging="30"/>
+            </w:pPr>
+            <w:r>
+              <w:rPr>
+                <w:b/>
+                <w:bCs/>
+              </w:rPr>
+              <w:t>POSSO</w:t>
+            </w:r>
+            <w:r>
+              <w:t xml:space="preserve">: </w:t>
+            </w:r>
+            <w:r>
+              <w:t xml:space="preserve"> Realizar a avaliação de prestadores</w:t>
+            </w:r>
+          </w:p>
+          <w:p>
+            <w:pPr>
+              <w:spacing w:before="60" w:after="60"/>
+              <w:ind w:left="30" w:hanging="30"/>
+            </w:pPr>
+            <w:r>
+              <w:rPr>
+                <w:b/>
+                <w:bCs/>
+              </w:rPr>
+              <w:t>PARA</w:t>
+            </w:r>
+            <w:r>
+              <w:t xml:space="preserve">: </w:t>
+            </w:r>
+            <w:r>
+              <w:t>Fornecer feedback para os trabalhadores</w:t>
+            </w:r>
+            <w:r>
+              <w:t>.</w:t>
+            </w:r>
+          </w:p>
+        </w:tc>
+      </w:tr>
+      <w:tr>
+        <w:trPr>
+          <w:trHeight w:val="300"/>
+        </w:trPr>
+        <w:tc>
+          <w:tcPr>
+            <w:tcW w:w="1350" w:type="dxa"/>
+          </w:tcPr>
+          <w:p>
+            <w:pPr>
+              <w:spacing w:before="60" w:after="60"/>
+              <w:ind w:left="96" w:hanging="41"/>
+              <w:rPr>
+                <w:b/>
+                <w:bCs/>
+              </w:rPr>
+            </w:pPr>
+            <w:r>
+              <w:rPr>
+                <w:b/>
+                <w:bCs/>
+              </w:rPr>
+              <w:t xml:space="preserve">Critério de </w:t>
+            </w:r>
+          </w:p>
+          <w:p>
+            <w:pPr>
+              <w:spacing w:before="60" w:after="60"/>
+              <w:ind w:left="96" w:hanging="41"/>
+              <w:rPr>
+                <w:b/>
+                <w:bCs/>
+              </w:rPr>
+            </w:pPr>
+            <w:r>
+              <w:rPr>
+                <w:b/>
+                <w:bCs/>
+              </w:rPr>
+              <w:t>Aceite 1</w:t>
+            </w:r>
+          </w:p>
+        </w:tc>
+        <w:tc>
+          <w:tcPr>
+            <w:tcW w:w="7280" w:type="dxa"/>
+          </w:tcPr>
+          <w:p>
+            <w:pPr>
+              <w:spacing w:before="60" w:after="60"/>
+              <w:ind w:left="168"/>
+            </w:pPr>
+            <w:r>
+              <w:rPr>
+                <w:b/>
+                <w:bCs/>
+              </w:rPr>
+              <w:t xml:space="preserve">DADO QUE </w:t>
+            </w:r>
+            <w:r>
+              <w:t>o solicitante deseja avaliar o prestador,</w:t>
+            </w:r>
+            <w:r>
+              <w:rPr>
+                <w:b/>
+                <w:bCs/>
+              </w:rPr>
+              <w:br/>
+              <w:t xml:space="preserve">QUANDO </w:t>
+            </w:r>
+            <w:r>
+              <w:t>acessa o perfil do prestador e clica no botão "Avaliar", uma interface com a seleção de 1 a 5 estrelas é exibida, permitindo que o solicitante escolha a quantidade de estrelas desejada e envie a avaliação clicando no botão "Enviar",</w:t>
+            </w:r>
+            <w:r>
+              <w:rPr>
+                <w:b/>
+                <w:bCs/>
+              </w:rPr>
+              <w:br/>
+              <w:t xml:space="preserve">ENTÃO </w:t>
+            </w:r>
+            <w:r>
+              <w:t>a avaliação é registrada, utilizada no cálculo da média geral do prestador e atualizada no banco de dados.</w:t>
+            </w:r>
+          </w:p>
+        </w:tc>
+      </w:tr>
+      <w:tr>
+        <w:trPr>
+          <w:trHeight w:val="300"/>
+        </w:trPr>
+        <w:tc>
+          <w:tcPr>
+            <w:tcW w:w="1350" w:type="dxa"/>
+          </w:tcPr>
+          <w:p>
+            <w:pPr>
+              <w:spacing w:before="60" w:after="60"/>
+              <w:ind w:left="96" w:hanging="41"/>
+              <w:rPr>
+                <w:b/>
+                <w:bCs/>
+              </w:rPr>
+            </w:pPr>
+            <w:r>
+              <w:rPr>
+                <w:b/>
+                <w:bCs/>
+              </w:rPr>
+              <w:t xml:space="preserve">Critério de </w:t>
+            </w:r>
+          </w:p>
+          <w:p>
+            <w:pPr>
+              <w:spacing w:before="60" w:after="60"/>
+              <w:ind w:left="96" w:hanging="41"/>
+              <w:rPr>
+                <w:b/>
+                <w:bCs/>
+              </w:rPr>
+            </w:pPr>
+            <w:r>
+              <w:rPr>
+                <w:b/>
+                <w:bCs/>
+              </w:rPr>
+              <w:t>Aceite 2</w:t>
+            </w:r>
+          </w:p>
+        </w:tc>
+        <w:tc>
+          <w:tcPr>
+            <w:tcW w:w="7280" w:type="dxa"/>
+          </w:tcPr>
+          <w:p>
+            <w:pPr>
+              <w:spacing w:before="60" w:after="60"/>
+              <w:ind w:left="168"/>
+            </w:pPr>
+            <w:r>
+              <w:rPr>
+                <w:b/>
+                <w:bCs/>
+              </w:rPr>
+              <w:t xml:space="preserve">DADO QUE </w:t>
+            </w:r>
+            <w:r>
+              <w:t>o solicitante deseja avaliar o prestador,</w:t>
+            </w:r>
+            <w:r>
+              <w:br/>
+            </w:r>
+            <w:r>
+              <w:rPr>
+                <w:b/>
+                <w:bCs/>
+              </w:rPr>
+              <w:t xml:space="preserve">QUANDO </w:t>
+            </w:r>
+            <w:r>
+              <w:t>acessa o perfil do prestador, clica no botão "Avaliar", a interface com a seleção de 1 a 5 estrelas é exibida, mas ele não seleciona nenhuma estrela e clica no botão "Enviar",</w:t>
+            </w:r>
+            <w:r>
+              <w:rPr>
+                <w:b/>
+                <w:bCs/>
+              </w:rPr>
+              <w:br/>
+              <w:t xml:space="preserve">ENTÃO </w:t>
+            </w:r>
+            <w:r>
+              <w:t>a avaliação é registrada com valor zero, utilizada no cálculo da média geral do prestador e atualizada no banco de dados.</w:t>
+            </w:r>
+          </w:p>
+        </w:tc>
+      </w:tr>
+      <w:tr>
+        <w:trPr>
+          <w:trHeight w:val="300"/>
+        </w:trPr>
+        <w:tc>
+          <w:tcPr>
+            <w:tcW w:w="1350" w:type="dxa"/>
+          </w:tcPr>
+          <w:p>
+            <w:pPr>
+              <w:spacing w:before="60" w:after="60"/>
+              <w:ind w:left="96" w:hanging="41"/>
+              <w:rPr>
+                <w:b/>
+                <w:bCs/>
+              </w:rPr>
+            </w:pPr>
+            <w:r>
+              <w:rPr>
+                <w:b/>
+                <w:bCs/>
+              </w:rPr>
+              <w:t>Protótipo de baixa fidelidade</w:t>
+            </w:r>
+          </w:p>
+        </w:tc>
+        <w:tc>
+          <w:tcPr>
+            <w:tcW w:w="7280" w:type="dxa"/>
+          </w:tcPr>
+          <w:p>
+            <w:pPr>
+              <w:spacing w:before="60" w:after="60"/>
+              <w:ind w:left="168"/>
+              <w:rPr>
+                <w:b/>
+                <w:bCs/>
+                <w:u w:val="single"/>
+              </w:rPr>
+            </w:pPr>
+          </w:p>
+        </w:tc>
+      </w:tr>
+    </w:tbl>
+    <w:p/>
+    <w:p>
+      <w:r>
+        <w:br w:type="page"/>
+      </w:r>
+    </w:p>
+    <w:tbl>
+      <w:tblPr>
+        <w:tblStyle w:val="TabelacomGrelha"/>
+        <w:tblpPr w:leftFromText="141" w:rightFromText="141" w:vertAnchor="text" w:horzAnchor="margin" w:tblpY="-21"/>
+        <w:tblW w:w="8630" w:type="dxa"/>
+        <w:tblLook w:val="04A0" w:firstRow="1" w:lastRow="0" w:firstColumn="1" w:lastColumn="0" w:noHBand="0" w:noVBand="1"/>
+      </w:tblPr>
+      <w:tblGrid>
+        <w:gridCol w:w="1350"/>
+        <w:gridCol w:w="7280"/>
+      </w:tblGrid>
+      <w:tr>
+        <w:trPr>
+          <w:trHeight w:val="300"/>
+        </w:trPr>
+        <w:tc>
+          <w:tcPr>
+            <w:tcW w:w="8630" w:type="dxa"/>
+            <w:gridSpan w:val="2"/>
+            <w:vAlign w:val="center"/>
+          </w:tcPr>
+          <w:p>
+            <w:pPr>
+              <w:spacing w:before="60" w:after="60"/>
+              <w:ind w:left="30" w:hanging="30"/>
+              <w:rPr>
+                <w:color w:val="00B0F0"/>
+              </w:rPr>
+            </w:pPr>
+            <w:r>
+              <w:rPr>
+                <w:b/>
+                <w:bCs/>
+              </w:rPr>
+              <w:lastRenderedPageBreak/>
+              <w:t xml:space="preserve">HISTÓRIA DO USUÁRIO </w:t>
+            </w:r>
+            <w:r>
+              <w:rPr>
+                <w:b/>
+                <w:bCs/>
+              </w:rPr>
+              <w:t>1.8</w:t>
+            </w:r>
+            <w:r>
+              <w:rPr>
+                <w:b/>
+                <w:bCs/>
+              </w:rPr>
+              <w:t xml:space="preserve"> - PBI</w:t>
+            </w:r>
+            <w:r>
+              <w:t>: Enviar mensagem para o prestador</w:t>
+            </w:r>
+          </w:p>
+        </w:tc>
+      </w:tr>
+      <w:tr>
+        <w:trPr>
+          <w:trHeight w:val="300"/>
+        </w:trPr>
+        <w:tc>
+          <w:tcPr>
+            <w:tcW w:w="8630" w:type="dxa"/>
+            <w:gridSpan w:val="2"/>
+          </w:tcPr>
+          <w:p>
+            <w:pPr>
+              <w:spacing w:before="60" w:after="60"/>
+              <w:ind w:left="30" w:hanging="30"/>
+            </w:pPr>
+            <w:r>
+              <w:rPr>
+                <w:b/>
+                <w:bCs/>
+              </w:rPr>
+              <w:t>COMO</w:t>
+            </w:r>
+            <w:r>
+              <w:t xml:space="preserve">: </w:t>
+            </w:r>
+            <w:r>
+              <w:t xml:space="preserve">solicitante </w:t>
+            </w:r>
+          </w:p>
+          <w:p>
+            <w:pPr>
+              <w:spacing w:before="60" w:after="60"/>
+              <w:ind w:left="30" w:hanging="30"/>
+            </w:pPr>
+            <w:r>
+              <w:rPr>
+                <w:b/>
+                <w:bCs/>
+              </w:rPr>
+              <w:t>POSSO</w:t>
+            </w:r>
+            <w:r>
+              <w:t xml:space="preserve">:  </w:t>
+            </w:r>
+            <w:r>
+              <w:t>Enviar mensagem para o prestador</w:t>
+            </w:r>
+          </w:p>
+          <w:p>
+            <w:pPr>
+              <w:spacing w:before="60" w:after="60"/>
+              <w:ind w:left="30" w:hanging="30"/>
+            </w:pPr>
+            <w:r>
+              <w:rPr>
+                <w:b/>
+                <w:bCs/>
+              </w:rPr>
+              <w:t>PARA</w:t>
+            </w:r>
+            <w:r>
+              <w:t xml:space="preserve">: </w:t>
+            </w:r>
+            <w:r>
+              <w:t xml:space="preserve"> </w:t>
+            </w:r>
+            <w:r>
+              <w:t>E</w:t>
+            </w:r>
+            <w:r>
+              <w:t>sclarecer dúvidas e combinar detalhes do serviço</w:t>
+            </w:r>
+          </w:p>
+        </w:tc>
+      </w:tr>
+      <w:tr>
+        <w:trPr>
+          <w:trHeight w:val="300"/>
+        </w:trPr>
+        <w:tc>
+          <w:tcPr>
+            <w:tcW w:w="1350" w:type="dxa"/>
+          </w:tcPr>
+          <w:p>
+            <w:pPr>
+              <w:spacing w:before="60" w:after="60"/>
+              <w:ind w:left="96" w:hanging="41"/>
+              <w:rPr>
+                <w:b/>
+                <w:bCs/>
+              </w:rPr>
+            </w:pPr>
+            <w:r>
+              <w:rPr>
+                <w:b/>
+                <w:bCs/>
+              </w:rPr>
+              <w:t xml:space="preserve">Critério de </w:t>
+            </w:r>
+          </w:p>
+          <w:p>
+            <w:pPr>
+              <w:spacing w:before="60" w:after="60"/>
+              <w:ind w:left="96" w:hanging="41"/>
+              <w:rPr>
+                <w:b/>
+                <w:bCs/>
+              </w:rPr>
+            </w:pPr>
+            <w:r>
+              <w:rPr>
+                <w:b/>
+                <w:bCs/>
+              </w:rPr>
+              <w:t>Aceite 1</w:t>
+            </w:r>
+          </w:p>
+        </w:tc>
+        <w:tc>
+          <w:tcPr>
+            <w:tcW w:w="7280" w:type="dxa"/>
+          </w:tcPr>
+          <w:p>
+            <w:pPr>
+              <w:spacing w:before="60" w:after="60"/>
+              <w:ind w:left="168"/>
+            </w:pPr>
+            <w:r>
+              <w:rPr>
+                <w:b/>
+                <w:bCs/>
+              </w:rPr>
+              <w:t xml:space="preserve">DADO QUE </w:t>
+            </w:r>
+            <w:r>
+              <w:t>o solicitante deseja enviar uma mensagem para o prestador pela primeira vez,</w:t>
+            </w:r>
+            <w:r>
+              <w:rPr>
+                <w:b/>
+                <w:bCs/>
+              </w:rPr>
+              <w:br/>
+              <w:t xml:space="preserve">QUANDO </w:t>
+            </w:r>
+            <w:r>
+              <w:t xml:space="preserve">acessa o perfil do prestador que deseja </w:t>
+            </w:r>
+            <w:r>
+              <w:t>conversar</w:t>
+            </w:r>
+            <w:r>
+              <w:t xml:space="preserve"> e clica no botão "Conversar",</w:t>
+            </w:r>
+            <w:r>
+              <w:rPr>
+                <w:b/>
+                <w:bCs/>
+              </w:rPr>
+              <w:br/>
+              <w:t xml:space="preserve">ENTÃO </w:t>
+            </w:r>
+            <w:r>
+              <w:t>uma janela de chat é iniciada permitindo a troca de mensagens entre solicitante e prestador. O sistema deve garantir que as mensagens enviadas e recebidas sejam salvas corretamente para que o histórico da conversa possa ser recuperado posteriormente. Além disso, o contato do prestador é registrado automaticamente na lista de chats do solicitante, facilitando o acesso para futuras conversas.</w:t>
+            </w:r>
+          </w:p>
+        </w:tc>
+      </w:tr>
+      <w:tr>
+        <w:trPr>
+          <w:trHeight w:val="300"/>
+        </w:trPr>
+        <w:tc>
+          <w:tcPr>
+            <w:tcW w:w="1350" w:type="dxa"/>
+          </w:tcPr>
+          <w:p>
+            <w:pPr>
+              <w:spacing w:before="60" w:after="60"/>
+              <w:ind w:left="96" w:hanging="41"/>
+              <w:rPr>
+                <w:b/>
+                <w:bCs/>
+              </w:rPr>
+            </w:pPr>
+            <w:r>
+              <w:rPr>
+                <w:b/>
+                <w:bCs/>
+              </w:rPr>
+              <w:t xml:space="preserve">Critério de </w:t>
+            </w:r>
+          </w:p>
+          <w:p>
+            <w:pPr>
+              <w:spacing w:before="60" w:after="60"/>
+              <w:ind w:left="96" w:hanging="41"/>
+              <w:rPr>
+                <w:b/>
+                <w:bCs/>
+              </w:rPr>
+            </w:pPr>
+            <w:r>
+              <w:rPr>
+                <w:b/>
+                <w:bCs/>
+              </w:rPr>
+              <w:t>Aceite 2</w:t>
+            </w:r>
+          </w:p>
+        </w:tc>
+        <w:tc>
+          <w:tcPr>
+            <w:tcW w:w="7280" w:type="dxa"/>
+          </w:tcPr>
+          <w:p>
+            <w:pPr>
+              <w:spacing w:before="60" w:after="60"/>
+              <w:ind w:left="168"/>
+            </w:pPr>
+            <w:r>
+              <w:rPr>
+                <w:b/>
+                <w:bCs/>
+              </w:rPr>
+              <w:t xml:space="preserve">DADO QUE </w:t>
+            </w:r>
+            <w:r>
+              <w:t>o solicitante deseja visualizar suas conversas com prestadores,</w:t>
+            </w:r>
+            <w:r>
+              <w:rPr>
+                <w:b/>
+                <w:bCs/>
+              </w:rPr>
+              <w:br/>
+              <w:t xml:space="preserve">QUANDO </w:t>
+            </w:r>
+            <w:r>
+              <w:t>acessa a opção "Chat" na barra de navegação,</w:t>
+            </w:r>
+            <w:r>
+              <w:br/>
+            </w:r>
+            <w:r>
+              <w:rPr>
+                <w:b/>
+                <w:bCs/>
+              </w:rPr>
+              <w:t xml:space="preserve">ENTÃO </w:t>
+            </w:r>
+            <w:r>
+              <w:t>é redirecionado para a página de chat, onde encontra a lista de todos os contatos com quem já conversou, podendo selecionar qualquer contato para visualizar o histórico completo da conversa.</w:t>
+            </w:r>
+          </w:p>
+        </w:tc>
+      </w:tr>
+      <w:tr>
+        <w:trPr>
+          <w:trHeight w:val="300"/>
+        </w:trPr>
+        <w:tc>
+          <w:tcPr>
+            <w:tcW w:w="1350" w:type="dxa"/>
+          </w:tcPr>
+          <w:p>
+            <w:pPr>
+              <w:spacing w:before="60" w:after="60"/>
+              <w:ind w:left="96" w:hanging="41"/>
+              <w:rPr>
+                <w:b/>
+                <w:bCs/>
+              </w:rPr>
+            </w:pPr>
+            <w:r>
+              <w:rPr>
+                <w:b/>
+                <w:bCs/>
+              </w:rPr>
+              <w:t>Protótipo de baixa fidelidade</w:t>
+            </w:r>
+          </w:p>
+        </w:tc>
+        <w:tc>
+          <w:tcPr>
+            <w:tcW w:w="7280" w:type="dxa"/>
+          </w:tcPr>
+          <w:p>
+            <w:pPr>
+              <w:spacing w:before="60" w:after="60"/>
+              <w:ind w:left="168"/>
+              <w:rPr>
+                <w:b/>
+                <w:bCs/>
+                <w:u w:val="single"/>
+              </w:rPr>
+            </w:pPr>
+          </w:p>
+        </w:tc>
+      </w:tr>
+    </w:tbl>
+    <w:p>
+      <w:r>
+        <w:br w:type="page"/>
+      </w:r>
+    </w:p>
+    <w:p/>
     <w:p/>
     <w:tbl>
       <w:tblPr>
@@ -10027,6 +10734,816 @@
         <w:pStyle w:val="CorpodeTexto"/>
       </w:pPr>
     </w:p>
+    <w:p>
+      <w:pPr>
+        <w:pStyle w:val="CorpodeTexto"/>
+      </w:pPr>
+    </w:p>
+    <w:tbl>
+      <w:tblPr>
+        <w:tblStyle w:val="TabelacomGrelha"/>
+        <w:tblpPr w:leftFromText="141" w:rightFromText="141" w:vertAnchor="text" w:horzAnchor="margin" w:tblpY="-21"/>
+        <w:tblW w:w="8630" w:type="dxa"/>
+        <w:tblLook w:val="04A0" w:firstRow="1" w:lastRow="0" w:firstColumn="1" w:lastColumn="0" w:noHBand="0" w:noVBand="1"/>
+      </w:tblPr>
+      <w:tblGrid>
+        <w:gridCol w:w="1350"/>
+        <w:gridCol w:w="7280"/>
+      </w:tblGrid>
+      <w:tr>
+        <w:trPr>
+          <w:trHeight w:val="300"/>
+        </w:trPr>
+        <w:tc>
+          <w:tcPr>
+            <w:tcW w:w="8630" w:type="dxa"/>
+            <w:gridSpan w:val="2"/>
+            <w:vAlign w:val="center"/>
+          </w:tcPr>
+          <w:p>
+            <w:pPr>
+              <w:spacing w:before="60" w:after="60"/>
+              <w:ind w:left="30" w:hanging="30"/>
+              <w:rPr>
+                <w:color w:val="00B0F0"/>
+              </w:rPr>
+            </w:pPr>
+            <w:r>
+              <w:rPr>
+                <w:b/>
+                <w:bCs/>
+              </w:rPr>
+              <w:lastRenderedPageBreak/>
+              <w:t xml:space="preserve">HISTÓRIA DO USUÁRIO </w:t>
+            </w:r>
+            <w:r>
+              <w:rPr>
+                <w:b/>
+                <w:bCs/>
+              </w:rPr>
+              <w:t>2.8</w:t>
+            </w:r>
+            <w:r>
+              <w:rPr>
+                <w:b/>
+                <w:bCs/>
+              </w:rPr>
+              <w:t xml:space="preserve"> - PBI</w:t>
+            </w:r>
+            <w:r>
+              <w:t xml:space="preserve">: Realizar a avaliação de </w:t>
+            </w:r>
+            <w:r>
+              <w:t>solicitante</w:t>
+            </w:r>
+          </w:p>
+        </w:tc>
+      </w:tr>
+      <w:tr>
+        <w:trPr>
+          <w:trHeight w:val="300"/>
+        </w:trPr>
+        <w:tc>
+          <w:tcPr>
+            <w:tcW w:w="8630" w:type="dxa"/>
+            <w:gridSpan w:val="2"/>
+          </w:tcPr>
+          <w:p>
+            <w:pPr>
+              <w:spacing w:before="60" w:after="60"/>
+              <w:ind w:left="30" w:hanging="30"/>
+            </w:pPr>
+            <w:r>
+              <w:rPr>
+                <w:b/>
+                <w:bCs/>
+              </w:rPr>
+              <w:t>COMO</w:t>
+            </w:r>
+            <w:r>
+              <w:t xml:space="preserve">: </w:t>
+            </w:r>
+            <w:r>
+              <w:t>prestador</w:t>
+            </w:r>
+          </w:p>
+          <w:p>
+            <w:pPr>
+              <w:spacing w:before="60" w:after="60"/>
+              <w:ind w:left="30" w:hanging="30"/>
+            </w:pPr>
+            <w:r>
+              <w:rPr>
+                <w:b/>
+                <w:bCs/>
+              </w:rPr>
+              <w:t>POSSO</w:t>
+            </w:r>
+            <w:r>
+              <w:t xml:space="preserve">:  Realizar a avaliação de </w:t>
+            </w:r>
+            <w:r>
+              <w:t>solicitantes</w:t>
+            </w:r>
+          </w:p>
+          <w:p>
+            <w:pPr>
+              <w:spacing w:before="60" w:after="60"/>
+              <w:ind w:left="30" w:hanging="30"/>
+            </w:pPr>
+            <w:r>
+              <w:rPr>
+                <w:b/>
+                <w:bCs/>
+              </w:rPr>
+              <w:t>PARA</w:t>
+            </w:r>
+            <w:r>
+              <w:t xml:space="preserve">: Fornecer feedback </w:t>
+            </w:r>
+            <w:r>
+              <w:t>aos</w:t>
+            </w:r>
+            <w:r>
+              <w:t xml:space="preserve"> </w:t>
+            </w:r>
+            <w:r>
+              <w:t>solicitantes</w:t>
+            </w:r>
+            <w:r>
+              <w:t>.</w:t>
+            </w:r>
+          </w:p>
+        </w:tc>
+      </w:tr>
+      <w:tr>
+        <w:trPr>
+          <w:trHeight w:val="300"/>
+        </w:trPr>
+        <w:tc>
+          <w:tcPr>
+            <w:tcW w:w="1350" w:type="dxa"/>
+          </w:tcPr>
+          <w:p>
+            <w:pPr>
+              <w:spacing w:before="60" w:after="60"/>
+              <w:ind w:left="96" w:hanging="41"/>
+              <w:rPr>
+                <w:b/>
+                <w:bCs/>
+              </w:rPr>
+            </w:pPr>
+            <w:r>
+              <w:rPr>
+                <w:b/>
+                <w:bCs/>
+              </w:rPr>
+              <w:t xml:space="preserve">Critério de </w:t>
+            </w:r>
+          </w:p>
+          <w:p>
+            <w:pPr>
+              <w:spacing w:before="60" w:after="60"/>
+              <w:ind w:left="96" w:hanging="41"/>
+              <w:rPr>
+                <w:b/>
+                <w:bCs/>
+              </w:rPr>
+            </w:pPr>
+            <w:r>
+              <w:rPr>
+                <w:b/>
+                <w:bCs/>
+              </w:rPr>
+              <w:t>Aceite 1</w:t>
+            </w:r>
+          </w:p>
+        </w:tc>
+        <w:tc>
+          <w:tcPr>
+            <w:tcW w:w="7280" w:type="dxa"/>
+          </w:tcPr>
+          <w:p>
+            <w:pPr>
+              <w:spacing w:before="60" w:after="60"/>
+              <w:ind w:left="168"/>
+            </w:pPr>
+            <w:r>
+              <w:rPr>
+                <w:b/>
+                <w:bCs/>
+              </w:rPr>
+              <w:t xml:space="preserve">DADO QUE </w:t>
+            </w:r>
+            <w:r>
+              <w:t xml:space="preserve">o </w:t>
+            </w:r>
+            <w:r>
+              <w:t>prestador</w:t>
+            </w:r>
+            <w:r>
+              <w:t xml:space="preserve"> deseja avaliar o </w:t>
+            </w:r>
+            <w:r>
+              <w:t>solicitante</w:t>
+            </w:r>
+            <w:r>
+              <w:t>,</w:t>
+            </w:r>
+            <w:r>
+              <w:rPr>
+                <w:b/>
+                <w:bCs/>
+              </w:rPr>
+              <w:br/>
+              <w:t xml:space="preserve">QUANDO </w:t>
+            </w:r>
+            <w:r>
+              <w:t>acessa o perfil d</w:t>
+            </w:r>
+            <w:r>
+              <w:t xml:space="preserve">e solicitante </w:t>
+            </w:r>
+            <w:r>
+              <w:t xml:space="preserve">e clica no botão "Avaliar", uma interface com a seleção de 1 a 5 estrelas é exibida, permitindo que o </w:t>
+            </w:r>
+            <w:r>
+              <w:t>prestador</w:t>
+            </w:r>
+            <w:r>
+              <w:t xml:space="preserve"> escolha a quantidade de estrelas desejada e envie a avaliação clicando no botão "Enviar",</w:t>
+            </w:r>
+            <w:r>
+              <w:rPr>
+                <w:b/>
+                <w:bCs/>
+              </w:rPr>
+              <w:br/>
+              <w:t xml:space="preserve">ENTÃO </w:t>
+            </w:r>
+            <w:r>
+              <w:t xml:space="preserve">a avaliação é registrada, utilizada no cálculo da média geral do </w:t>
+            </w:r>
+            <w:r>
+              <w:t>solicitante</w:t>
+            </w:r>
+            <w:r>
+              <w:t xml:space="preserve"> e atualizada no banco de dados.</w:t>
+            </w:r>
+          </w:p>
+        </w:tc>
+      </w:tr>
+      <w:tr>
+        <w:trPr>
+          <w:trHeight w:val="300"/>
+        </w:trPr>
+        <w:tc>
+          <w:tcPr>
+            <w:tcW w:w="1350" w:type="dxa"/>
+          </w:tcPr>
+          <w:p>
+            <w:pPr>
+              <w:spacing w:before="60" w:after="60"/>
+              <w:ind w:left="96" w:hanging="41"/>
+              <w:rPr>
+                <w:b/>
+                <w:bCs/>
+              </w:rPr>
+            </w:pPr>
+            <w:r>
+              <w:rPr>
+                <w:b/>
+                <w:bCs/>
+              </w:rPr>
+              <w:t xml:space="preserve">Critério de </w:t>
+            </w:r>
+          </w:p>
+          <w:p>
+            <w:pPr>
+              <w:spacing w:before="60" w:after="60"/>
+              <w:ind w:left="96" w:hanging="41"/>
+              <w:rPr>
+                <w:b/>
+                <w:bCs/>
+              </w:rPr>
+            </w:pPr>
+            <w:r>
+              <w:rPr>
+                <w:b/>
+                <w:bCs/>
+              </w:rPr>
+              <w:t>Aceite 2</w:t>
+            </w:r>
+          </w:p>
+        </w:tc>
+        <w:tc>
+          <w:tcPr>
+            <w:tcW w:w="7280" w:type="dxa"/>
+          </w:tcPr>
+          <w:p>
+            <w:pPr>
+              <w:spacing w:before="60" w:after="60"/>
+              <w:ind w:left="168"/>
+            </w:pPr>
+            <w:r>
+              <w:rPr>
+                <w:b/>
+                <w:bCs/>
+              </w:rPr>
+              <w:t xml:space="preserve">DADO QUE </w:t>
+            </w:r>
+            <w:r>
+              <w:t>o prestador deseja avaliar o solicitante novamente,</w:t>
+            </w:r>
+            <w:r>
+              <w:rPr>
+                <w:b/>
+                <w:bCs/>
+              </w:rPr>
+              <w:br/>
+              <w:t xml:space="preserve">QUANDO </w:t>
+            </w:r>
+            <w:r>
+              <w:t>acessa o perfil do solicitante e clica no botão "Avaliar", uma interface com a seleção de 1 a 5 estrelas é exibida, permitindo que o prestador escolha a quantidade de estrelas desejada e envie a nova avaliação clicando no botão "Enviar",</w:t>
+            </w:r>
+            <w:r>
+              <w:br/>
+            </w:r>
+            <w:r>
+              <w:rPr>
+                <w:b/>
+                <w:bCs/>
+              </w:rPr>
+              <w:t xml:space="preserve">ENTÃO </w:t>
+            </w:r>
+            <w:r>
+              <w:t>a nova avaliação é registrada, utilizada no cálculo da média geral do solicitante e atualizada no banco de dados.</w:t>
+            </w:r>
+          </w:p>
+        </w:tc>
+      </w:tr>
+      <w:tr>
+        <w:trPr>
+          <w:trHeight w:val="300"/>
+        </w:trPr>
+        <w:tc>
+          <w:tcPr>
+            <w:tcW w:w="1350" w:type="dxa"/>
+          </w:tcPr>
+          <w:p>
+            <w:pPr>
+              <w:spacing w:before="60" w:after="60"/>
+              <w:ind w:left="96" w:hanging="41"/>
+              <w:rPr>
+                <w:b/>
+                <w:bCs/>
+              </w:rPr>
+            </w:pPr>
+            <w:r>
+              <w:rPr>
+                <w:b/>
+                <w:bCs/>
+              </w:rPr>
+              <w:t>Protótipo de baixa fidelidade</w:t>
+            </w:r>
+          </w:p>
+        </w:tc>
+        <w:tc>
+          <w:tcPr>
+            <w:tcW w:w="7280" w:type="dxa"/>
+          </w:tcPr>
+          <w:p>
+            <w:pPr>
+              <w:spacing w:before="60" w:after="60"/>
+              <w:ind w:left="168"/>
+              <w:rPr>
+                <w:b/>
+                <w:bCs/>
+                <w:u w:val="single"/>
+              </w:rPr>
+            </w:pPr>
+          </w:p>
+        </w:tc>
+      </w:tr>
+    </w:tbl>
+    <w:p/>
+    <w:p>
+      <w:r>
+        <w:br w:type="page"/>
+      </w:r>
+    </w:p>
+    <w:tbl>
+      <w:tblPr>
+        <w:tblStyle w:val="TabelacomGrelha"/>
+        <w:tblpPr w:leftFromText="141" w:rightFromText="141" w:vertAnchor="text" w:horzAnchor="margin" w:tblpY="-21"/>
+        <w:tblW w:w="8630" w:type="dxa"/>
+        <w:tblLook w:val="04A0" w:firstRow="1" w:lastRow="0" w:firstColumn="1" w:lastColumn="0" w:noHBand="0" w:noVBand="1"/>
+      </w:tblPr>
+      <w:tblGrid>
+        <w:gridCol w:w="1350"/>
+        <w:gridCol w:w="7280"/>
+      </w:tblGrid>
+      <w:tr>
+        <w:trPr>
+          <w:trHeight w:val="300"/>
+        </w:trPr>
+        <w:tc>
+          <w:tcPr>
+            <w:tcW w:w="8630" w:type="dxa"/>
+            <w:gridSpan w:val="2"/>
+            <w:vAlign w:val="center"/>
+          </w:tcPr>
+          <w:p>
+            <w:pPr>
+              <w:spacing w:before="60" w:after="60"/>
+              <w:ind w:left="30" w:hanging="30"/>
+              <w:rPr>
+                <w:color w:val="00B0F0"/>
+              </w:rPr>
+            </w:pPr>
+            <w:r>
+              <w:rPr>
+                <w:b/>
+                <w:bCs/>
+              </w:rPr>
+              <w:lastRenderedPageBreak/>
+              <w:t xml:space="preserve">HISTÓRIA DO USUÁRIO </w:t>
+            </w:r>
+            <w:r>
+              <w:rPr>
+                <w:b/>
+                <w:bCs/>
+              </w:rPr>
+              <w:t>2.</w:t>
+            </w:r>
+            <w:r>
+              <w:rPr>
+                <w:b/>
+                <w:bCs/>
+              </w:rPr>
+              <w:t>9</w:t>
+            </w:r>
+            <w:r>
+              <w:rPr>
+                <w:b/>
+                <w:bCs/>
+              </w:rPr>
+              <w:t xml:space="preserve"> - PBI</w:t>
+            </w:r>
+            <w:r>
+              <w:t xml:space="preserve">: </w:t>
+            </w:r>
+            <w:r>
+              <w:t>Enviar mensagem para o solicitante</w:t>
+            </w:r>
+          </w:p>
+        </w:tc>
+      </w:tr>
+      <w:tr>
+        <w:trPr>
+          <w:trHeight w:val="300"/>
+        </w:trPr>
+        <w:tc>
+          <w:tcPr>
+            <w:tcW w:w="8630" w:type="dxa"/>
+            <w:gridSpan w:val="2"/>
+          </w:tcPr>
+          <w:p>
+            <w:pPr>
+              <w:spacing w:before="60" w:after="60"/>
+              <w:ind w:left="30" w:hanging="30"/>
+            </w:pPr>
+            <w:r>
+              <w:rPr>
+                <w:b/>
+                <w:bCs/>
+              </w:rPr>
+              <w:t>COMO</w:t>
+            </w:r>
+            <w:r>
+              <w:t xml:space="preserve">: prestador </w:t>
+            </w:r>
+          </w:p>
+          <w:p>
+            <w:pPr>
+              <w:spacing w:before="60" w:after="60"/>
+              <w:ind w:left="30" w:hanging="30"/>
+            </w:pPr>
+            <w:r>
+              <w:rPr>
+                <w:b/>
+                <w:bCs/>
+              </w:rPr>
+              <w:t>POSSO</w:t>
+            </w:r>
+            <w:r>
+              <w:t>:  Enviar mensagem para o solicitante</w:t>
+            </w:r>
+          </w:p>
+          <w:p>
+            <w:pPr>
+              <w:spacing w:before="60" w:after="60"/>
+              <w:ind w:left="30" w:hanging="30"/>
+            </w:pPr>
+            <w:r>
+              <w:rPr>
+                <w:b/>
+                <w:bCs/>
+              </w:rPr>
+              <w:t>PARA</w:t>
+            </w:r>
+            <w:r>
+              <w:t xml:space="preserve">: </w:t>
+            </w:r>
+            <w:r>
+              <w:t xml:space="preserve"> </w:t>
+            </w:r>
+            <w:r>
+              <w:t>E</w:t>
+            </w:r>
+            <w:r>
+              <w:t>sclarecer dúvidas e combinar detalhes do serviço</w:t>
+            </w:r>
+          </w:p>
+        </w:tc>
+      </w:tr>
+      <w:tr>
+        <w:trPr>
+          <w:trHeight w:val="300"/>
+        </w:trPr>
+        <w:tc>
+          <w:tcPr>
+            <w:tcW w:w="1350" w:type="dxa"/>
+          </w:tcPr>
+          <w:p>
+            <w:pPr>
+              <w:spacing w:before="60" w:after="60"/>
+              <w:ind w:left="96" w:hanging="41"/>
+              <w:rPr>
+                <w:b/>
+                <w:bCs/>
+              </w:rPr>
+            </w:pPr>
+            <w:r>
+              <w:rPr>
+                <w:b/>
+                <w:bCs/>
+              </w:rPr>
+              <w:t xml:space="preserve">Critério de </w:t>
+            </w:r>
+          </w:p>
+          <w:p>
+            <w:pPr>
+              <w:spacing w:before="60" w:after="60"/>
+              <w:ind w:left="96" w:hanging="41"/>
+              <w:rPr>
+                <w:b/>
+                <w:bCs/>
+              </w:rPr>
+            </w:pPr>
+            <w:r>
+              <w:rPr>
+                <w:b/>
+                <w:bCs/>
+              </w:rPr>
+              <w:t>Aceite 1</w:t>
+            </w:r>
+          </w:p>
+        </w:tc>
+        <w:tc>
+          <w:tcPr>
+            <w:tcW w:w="7280" w:type="dxa"/>
+          </w:tcPr>
+          <w:p>
+            <w:pPr>
+              <w:spacing w:before="60" w:after="60"/>
+              <w:ind w:left="168"/>
+            </w:pPr>
+            <w:r>
+              <w:rPr>
+                <w:b/>
+                <w:bCs/>
+              </w:rPr>
+              <w:t xml:space="preserve">DADO QUE </w:t>
+            </w:r>
+            <w:r>
+              <w:t xml:space="preserve">o </w:t>
+            </w:r>
+            <w:r>
+              <w:t>prestador</w:t>
+            </w:r>
+            <w:r>
+              <w:t xml:space="preserve"> deseja enviar uma mensagem para o </w:t>
+            </w:r>
+            <w:r>
+              <w:t>solicitante</w:t>
+            </w:r>
+            <w:r>
+              <w:t xml:space="preserve"> pela primeira vez,</w:t>
+            </w:r>
+            <w:r>
+              <w:rPr>
+                <w:b/>
+                <w:bCs/>
+              </w:rPr>
+              <w:br/>
+              <w:t xml:space="preserve">QUANDO </w:t>
+            </w:r>
+            <w:r>
+              <w:t xml:space="preserve">acessa o perfil do prestador que deseja </w:t>
+            </w:r>
+            <w:r>
+              <w:t>conversar</w:t>
+            </w:r>
+            <w:r>
+              <w:t xml:space="preserve"> e clica no botão "Conversar",</w:t>
+            </w:r>
+            <w:r>
+              <w:rPr>
+                <w:b/>
+                <w:bCs/>
+              </w:rPr>
+              <w:br/>
+              <w:t xml:space="preserve">ENTÃO </w:t>
+            </w:r>
+            <w:r>
+              <w:t xml:space="preserve">uma janela de chat é iniciada permitindo a troca de mensagens entre solicitante e prestador. O sistema deve garantir que as mensagens enviadas e recebidas sejam salvas corretamente para que o histórico da conversa possa ser recuperado posteriormente. Além disso, o contato do </w:t>
+            </w:r>
+            <w:r>
+              <w:t>solicitante</w:t>
+            </w:r>
+            <w:r>
+              <w:t xml:space="preserve"> é registrado automaticamente na lista de chats do </w:t>
+            </w:r>
+            <w:r>
+              <w:t>prestador</w:t>
+            </w:r>
+            <w:r>
+              <w:t>, facilitando o acesso para futuras conversas.</w:t>
+            </w:r>
+          </w:p>
+        </w:tc>
+      </w:tr>
+      <w:tr>
+        <w:trPr>
+          <w:trHeight w:val="300"/>
+        </w:trPr>
+        <w:tc>
+          <w:tcPr>
+            <w:tcW w:w="1350" w:type="dxa"/>
+          </w:tcPr>
+          <w:p>
+            <w:pPr>
+              <w:spacing w:before="60" w:after="60"/>
+              <w:ind w:left="96" w:hanging="41"/>
+              <w:rPr>
+                <w:b/>
+                <w:bCs/>
+              </w:rPr>
+            </w:pPr>
+            <w:r>
+              <w:rPr>
+                <w:b/>
+                <w:bCs/>
+              </w:rPr>
+              <w:t xml:space="preserve">Critério de </w:t>
+            </w:r>
+          </w:p>
+          <w:p>
+            <w:pPr>
+              <w:spacing w:before="60" w:after="60"/>
+              <w:ind w:left="96" w:hanging="41"/>
+              <w:rPr>
+                <w:b/>
+                <w:bCs/>
+              </w:rPr>
+            </w:pPr>
+            <w:r>
+              <w:rPr>
+                <w:b/>
+                <w:bCs/>
+              </w:rPr>
+              <w:t>Aceite 2</w:t>
+            </w:r>
+          </w:p>
+        </w:tc>
+        <w:tc>
+          <w:tcPr>
+            <w:tcW w:w="7280" w:type="dxa"/>
+          </w:tcPr>
+          <w:p>
+            <w:pPr>
+              <w:spacing w:before="60" w:after="60"/>
+              <w:ind w:left="168"/>
+            </w:pPr>
+            <w:r>
+              <w:rPr>
+                <w:b/>
+                <w:bCs/>
+              </w:rPr>
+              <w:t xml:space="preserve">DADO QUE </w:t>
+            </w:r>
+            <w:r>
+              <w:t xml:space="preserve">o </w:t>
+            </w:r>
+            <w:r>
+              <w:t>prestador</w:t>
+            </w:r>
+            <w:r>
+              <w:t xml:space="preserve"> deseja visualizar suas conversas com </w:t>
+            </w:r>
+            <w:r>
+              <w:t>solicitantes</w:t>
+            </w:r>
+            <w:r>
+              <w:t>,</w:t>
+            </w:r>
+            <w:r>
+              <w:rPr>
+                <w:b/>
+                <w:bCs/>
+              </w:rPr>
+              <w:br/>
+              <w:t xml:space="preserve">QUANDO </w:t>
+            </w:r>
+            <w:r>
+              <w:t>acessa a opção "Chat" na barra de navegação,</w:t>
+            </w:r>
+            <w:r>
+              <w:br/>
+            </w:r>
+            <w:r>
+              <w:rPr>
+                <w:b/>
+                <w:bCs/>
+              </w:rPr>
+              <w:t xml:space="preserve">ENTÃO </w:t>
+            </w:r>
+            <w:r>
+              <w:t>é redirecionado para a página de chat, onde encontra a lista de todos os contatos com quem já conversou, podendo selecionar qualquer contato para visualizar o histórico completo da conversa.</w:t>
+            </w:r>
+          </w:p>
+        </w:tc>
+      </w:tr>
+      <w:tr>
+        <w:trPr>
+          <w:trHeight w:val="300"/>
+        </w:trPr>
+        <w:tc>
+          <w:tcPr>
+            <w:tcW w:w="1350" w:type="dxa"/>
+          </w:tcPr>
+          <w:p>
+            <w:pPr>
+              <w:spacing w:before="60" w:after="60"/>
+              <w:ind w:left="96" w:hanging="41"/>
+              <w:rPr>
+                <w:b/>
+                <w:bCs/>
+              </w:rPr>
+            </w:pPr>
+            <w:r>
+              <w:rPr>
+                <w:b/>
+                <w:bCs/>
+              </w:rPr>
+              <w:t>Protótipo de baixa fidelidade</w:t>
+            </w:r>
+          </w:p>
+        </w:tc>
+        <w:tc>
+          <w:tcPr>
+            <w:tcW w:w="7280" w:type="dxa"/>
+          </w:tcPr>
+          <w:p>
+            <w:pPr>
+              <w:spacing w:before="60" w:after="60"/>
+              <w:ind w:left="168"/>
+              <w:rPr>
+                <w:b/>
+                <w:bCs/>
+                <w:u w:val="single"/>
+              </w:rPr>
+            </w:pPr>
+          </w:p>
+        </w:tc>
+      </w:tr>
+    </w:tbl>
+    <w:p>
+      <w:r>
+        <w:br w:type="page"/>
+      </w:r>
+    </w:p>
+    <w:p>
+      <w:pPr>
+        <w:pStyle w:val="CorpodeTexto"/>
+      </w:pPr>
+    </w:p>
+    <w:p>
+      <w:pPr>
+        <w:pStyle w:val="CorpodeTexto"/>
+      </w:pPr>
+    </w:p>
     <w:tbl>
       <w:tblPr>
         <w:tblpPr w:leftFromText="141" w:rightFromText="141" w:vertAnchor="text" w:horzAnchor="margin" w:tblpY="186"/>
@@ -10076,7 +11593,6 @@
                 <w:sz w:val="24"/>
                 <w:szCs w:val="24"/>
               </w:rPr>
-              <w:lastRenderedPageBreak/>
               <w:t xml:space="preserve">HISTÓRIA DO USUÁRIO </w:t>
             </w:r>
             <w:r>
@@ -10587,6 +12103,7 @@
                 <w:b/>
                 <w:bCs/>
               </w:rPr>
+              <w:lastRenderedPageBreak/>
               <w:t>Protótipo de baixa fidelidade</w:t>
             </w:r>
           </w:p>
@@ -10663,6 +12180,12 @@
       </w:tr>
     </w:tbl>
     <w:p/>
+    <w:p>
+      <w:r>
+        <w:br w:type="page"/>
+      </w:r>
+    </w:p>
+    <w:p/>
     <w:tbl>
       <w:tblPr>
         <w:tblW w:w="0" w:type="auto"/>
@@ -11150,7 +12673,7 @@
                 <w:noProof/>
               </w:rPr>
               <w:drawing>
-                <wp:inline distT="0" distB="0" distL="0" distR="0" wp14:anchorId="204D7F9A" wp14:editId="4721FB63">
+                <wp:inline distT="0" distB="0" distL="0" distR="0" wp14:anchorId="204D7F9A" wp14:editId="432F0A7F">
                   <wp:extent cx="4244798" cy="3092204"/>
                   <wp:effectExtent l="0" t="0" r="4445" b="0"/>
                   <wp:docPr id="2086738239" name="Imagem 1"/>
@@ -11197,6 +12720,1156 @@
     </w:tbl>
     <w:p/>
     <w:p>
+      <w:r>
+        <w:br w:type="page"/>
+      </w:r>
+    </w:p>
+    <w:tbl>
+      <w:tblPr>
+        <w:tblStyle w:val="TabelacomGrelha"/>
+        <w:tblpPr w:leftFromText="141" w:rightFromText="141" w:vertAnchor="text" w:horzAnchor="margin" w:tblpY="-21"/>
+        <w:tblW w:w="8630" w:type="dxa"/>
+        <w:tblLook w:val="04A0" w:firstRow="1" w:lastRow="0" w:firstColumn="1" w:lastColumn="0" w:noHBand="0" w:noVBand="1"/>
+      </w:tblPr>
+      <w:tblGrid>
+        <w:gridCol w:w="1350"/>
+        <w:gridCol w:w="7280"/>
+      </w:tblGrid>
+      <w:tr>
+        <w:trPr>
+          <w:trHeight w:val="300"/>
+        </w:trPr>
+        <w:tc>
+          <w:tcPr>
+            <w:tcW w:w="8630" w:type="dxa"/>
+            <w:gridSpan w:val="2"/>
+            <w:vAlign w:val="center"/>
+          </w:tcPr>
+          <w:p>
+            <w:pPr>
+              <w:spacing w:before="60" w:after="60"/>
+              <w:ind w:left="30" w:hanging="30"/>
+              <w:rPr>
+                <w:color w:val="00B0F0"/>
+              </w:rPr>
+            </w:pPr>
+            <w:r>
+              <w:rPr>
+                <w:b/>
+                <w:bCs/>
+              </w:rPr>
+              <w:lastRenderedPageBreak/>
+              <w:t xml:space="preserve">HISTÓRIA DO USUÁRIO </w:t>
+            </w:r>
+            <w:r>
+              <w:rPr>
+                <w:b/>
+                <w:bCs/>
+              </w:rPr>
+              <w:t>3</w:t>
+            </w:r>
+            <w:r>
+              <w:rPr>
+                <w:b/>
+                <w:bCs/>
+              </w:rPr>
+              <w:t>.</w:t>
+            </w:r>
+            <w:r>
+              <w:rPr>
+                <w:b/>
+                <w:bCs/>
+              </w:rPr>
+              <w:t>3</w:t>
+            </w:r>
+            <w:r>
+              <w:rPr>
+                <w:b/>
+                <w:bCs/>
+              </w:rPr>
+              <w:t xml:space="preserve"> - PBI</w:t>
+            </w:r>
+            <w:r>
+              <w:t xml:space="preserve">: </w:t>
+            </w:r>
+            <w:r>
+              <w:t>Realizar cadastro de outro administrador</w:t>
+            </w:r>
+          </w:p>
+        </w:tc>
+      </w:tr>
+      <w:tr>
+        <w:trPr>
+          <w:trHeight w:val="300"/>
+        </w:trPr>
+        <w:tc>
+          <w:tcPr>
+            <w:tcW w:w="8630" w:type="dxa"/>
+            <w:gridSpan w:val="2"/>
+          </w:tcPr>
+          <w:p>
+            <w:pPr>
+              <w:spacing w:before="60" w:after="60"/>
+              <w:ind w:left="30" w:hanging="30"/>
+            </w:pPr>
+            <w:r>
+              <w:rPr>
+                <w:b/>
+                <w:bCs/>
+              </w:rPr>
+              <w:t>COMO</w:t>
+            </w:r>
+            <w:r>
+              <w:t xml:space="preserve">: </w:t>
+            </w:r>
+            <w:r>
+              <w:t>administrador</w:t>
+            </w:r>
+          </w:p>
+          <w:p>
+            <w:pPr>
+              <w:spacing w:before="60" w:after="60"/>
+              <w:ind w:left="30" w:hanging="30"/>
+            </w:pPr>
+            <w:r>
+              <w:rPr>
+                <w:b/>
+                <w:bCs/>
+              </w:rPr>
+              <w:t>POSSO</w:t>
+            </w:r>
+            <w:r>
+              <w:t xml:space="preserve">:  </w:t>
+            </w:r>
+            <w:r>
+              <w:t xml:space="preserve"> Realizar cadastro de outro administrador</w:t>
+            </w:r>
+          </w:p>
+          <w:p>
+            <w:pPr>
+              <w:spacing w:before="60" w:after="60"/>
+              <w:ind w:left="30" w:hanging="30"/>
+            </w:pPr>
+            <w:r>
+              <w:rPr>
+                <w:b/>
+                <w:bCs/>
+              </w:rPr>
+              <w:t>PARA</w:t>
+            </w:r>
+            <w:r>
+              <w:t xml:space="preserve">: </w:t>
+            </w:r>
+            <w:r>
+              <w:t>Garantir a segurança de acessos não autorizados.</w:t>
+            </w:r>
+          </w:p>
+        </w:tc>
+      </w:tr>
+      <w:tr>
+        <w:trPr>
+          <w:trHeight w:val="300"/>
+        </w:trPr>
+        <w:tc>
+          <w:tcPr>
+            <w:tcW w:w="1350" w:type="dxa"/>
+          </w:tcPr>
+          <w:p>
+            <w:pPr>
+              <w:spacing w:before="60" w:after="60"/>
+              <w:ind w:left="96" w:hanging="41"/>
+              <w:rPr>
+                <w:b/>
+                <w:bCs/>
+              </w:rPr>
+            </w:pPr>
+            <w:r>
+              <w:rPr>
+                <w:b/>
+                <w:bCs/>
+              </w:rPr>
+              <w:t xml:space="preserve">Critério de </w:t>
+            </w:r>
+          </w:p>
+          <w:p>
+            <w:pPr>
+              <w:spacing w:before="60" w:after="60"/>
+              <w:ind w:left="96" w:hanging="41"/>
+              <w:rPr>
+                <w:b/>
+                <w:bCs/>
+              </w:rPr>
+            </w:pPr>
+            <w:r>
+              <w:rPr>
+                <w:b/>
+                <w:bCs/>
+              </w:rPr>
+              <w:t>Aceite 1</w:t>
+            </w:r>
+          </w:p>
+        </w:tc>
+        <w:tc>
+          <w:tcPr>
+            <w:tcW w:w="7280" w:type="dxa"/>
+          </w:tcPr>
+          <w:p>
+            <w:pPr>
+              <w:spacing w:before="60" w:after="60"/>
+              <w:ind w:left="168"/>
+            </w:pPr>
+            <w:r>
+              <w:rPr>
+                <w:b/>
+                <w:bCs/>
+              </w:rPr>
+              <w:t xml:space="preserve">DADO QUE </w:t>
+            </w:r>
+            <w:r>
+              <w:t>o administrador precisa cadastrar outro administrador,</w:t>
+            </w:r>
+            <w:r>
+              <w:rPr>
+                <w:b/>
+                <w:bCs/>
+              </w:rPr>
+              <w:br/>
+              <w:t xml:space="preserve">QUANDO </w:t>
+            </w:r>
+            <w:r>
+              <w:t>acessa seu perfil, navega até a aba "Cadastrar ADM" na barra de navegação e é redirecionado para um formulário com os campos obrigatórios do novo administrador,</w:t>
+            </w:r>
+            <w:r>
+              <w:t xml:space="preserve"> ao preencher os dados e clicar em "Cadastrar",</w:t>
+            </w:r>
+            <w:r>
+              <w:rPr>
+                <w:b/>
+                <w:bCs/>
+              </w:rPr>
+              <w:br/>
+              <w:t xml:space="preserve">ENTÃO </w:t>
+            </w:r>
+            <w:r>
+              <w:t xml:space="preserve">o novo administrador é inserido na base de dados </w:t>
+            </w:r>
+            <w:r>
+              <w:t>e uma mensagem de “Administrador cadastrado com sucesso”</w:t>
+            </w:r>
+            <w:r>
+              <w:t xml:space="preserve"> </w:t>
+            </w:r>
+            <w:r>
+              <w:t>é exibida</w:t>
+            </w:r>
+            <w:r>
+              <w:t>.</w:t>
+            </w:r>
+          </w:p>
+        </w:tc>
+      </w:tr>
+      <w:tr>
+        <w:trPr>
+          <w:trHeight w:val="300"/>
+        </w:trPr>
+        <w:tc>
+          <w:tcPr>
+            <w:tcW w:w="1350" w:type="dxa"/>
+          </w:tcPr>
+          <w:p>
+            <w:pPr>
+              <w:spacing w:before="60" w:after="60"/>
+              <w:ind w:left="96" w:hanging="41"/>
+              <w:rPr>
+                <w:b/>
+                <w:bCs/>
+              </w:rPr>
+            </w:pPr>
+            <w:r>
+              <w:rPr>
+                <w:b/>
+                <w:bCs/>
+              </w:rPr>
+              <w:t xml:space="preserve">Critério de </w:t>
+            </w:r>
+          </w:p>
+          <w:p>
+            <w:pPr>
+              <w:spacing w:before="60" w:after="60"/>
+              <w:ind w:left="96" w:hanging="41"/>
+              <w:rPr>
+                <w:b/>
+                <w:bCs/>
+              </w:rPr>
+            </w:pPr>
+            <w:r>
+              <w:rPr>
+                <w:b/>
+                <w:bCs/>
+              </w:rPr>
+              <w:t>Aceite 2</w:t>
+            </w:r>
+          </w:p>
+        </w:tc>
+        <w:tc>
+          <w:tcPr>
+            <w:tcW w:w="7280" w:type="dxa"/>
+          </w:tcPr>
+          <w:p>
+            <w:pPr>
+              <w:spacing w:before="60" w:after="60"/>
+              <w:ind w:left="168"/>
+            </w:pPr>
+            <w:r>
+              <w:rPr>
+                <w:b/>
+                <w:bCs/>
+              </w:rPr>
+              <w:t xml:space="preserve">DADO QUE </w:t>
+            </w:r>
+            <w:r>
+              <w:t>o administrador precisa cadastrar outro administrador,</w:t>
+            </w:r>
+          </w:p>
+          <w:p>
+            <w:pPr>
+              <w:spacing w:before="60" w:after="60"/>
+              <w:ind w:left="168"/>
+            </w:pPr>
+            <w:r>
+              <w:t>QUANDO acessa seu perfil, navega até a aba "Cadastrar ADM", é redirecionado para o formulário, preenche os dados de um usuário que já está cadastrado como administrador,</w:t>
+            </w:r>
+          </w:p>
+          <w:p>
+            <w:pPr>
+              <w:spacing w:before="60" w:after="60"/>
+              <w:ind w:left="168"/>
+            </w:pPr>
+            <w:r>
+              <w:rPr>
+                <w:b/>
+                <w:bCs/>
+              </w:rPr>
+              <w:t xml:space="preserve">ENTÃO </w:t>
+            </w:r>
+            <w:r>
+              <w:t>o sistema exibe uma mensagem de erro informando que o usuário já possui um cadastro como administrador.</w:t>
+            </w:r>
+          </w:p>
+        </w:tc>
+      </w:tr>
+      <w:tr>
+        <w:trPr>
+          <w:trHeight w:val="300"/>
+        </w:trPr>
+        <w:tc>
+          <w:tcPr>
+            <w:tcW w:w="1350" w:type="dxa"/>
+          </w:tcPr>
+          <w:p>
+            <w:pPr>
+              <w:spacing w:before="60" w:after="60"/>
+              <w:ind w:left="96" w:hanging="41"/>
+              <w:rPr>
+                <w:b/>
+                <w:bCs/>
+              </w:rPr>
+            </w:pPr>
+            <w:r>
+              <w:rPr>
+                <w:b/>
+                <w:bCs/>
+              </w:rPr>
+              <w:t>Protótipo de baixa fidelidade</w:t>
+            </w:r>
+          </w:p>
+        </w:tc>
+        <w:tc>
+          <w:tcPr>
+            <w:tcW w:w="7280" w:type="dxa"/>
+          </w:tcPr>
+          <w:p>
+            <w:pPr>
+              <w:spacing w:before="60" w:after="60"/>
+              <w:ind w:left="168"/>
+              <w:rPr>
+                <w:b/>
+                <w:bCs/>
+                <w:u w:val="single"/>
+              </w:rPr>
+            </w:pPr>
+          </w:p>
+        </w:tc>
+      </w:tr>
+    </w:tbl>
+    <w:p/>
+    <w:p>
+      <w:r>
+        <w:br w:type="page"/>
+      </w:r>
+    </w:p>
+    <w:tbl>
+      <w:tblPr>
+        <w:tblStyle w:val="TabelacomGrelha"/>
+        <w:tblpPr w:leftFromText="141" w:rightFromText="141" w:vertAnchor="text" w:horzAnchor="margin" w:tblpY="-21"/>
+        <w:tblW w:w="8630" w:type="dxa"/>
+        <w:tblLook w:val="04A0" w:firstRow="1" w:lastRow="0" w:firstColumn="1" w:lastColumn="0" w:noHBand="0" w:noVBand="1"/>
+      </w:tblPr>
+      <w:tblGrid>
+        <w:gridCol w:w="1350"/>
+        <w:gridCol w:w="7280"/>
+      </w:tblGrid>
+      <w:tr>
+        <w:trPr>
+          <w:trHeight w:val="300"/>
+        </w:trPr>
+        <w:tc>
+          <w:tcPr>
+            <w:tcW w:w="8630" w:type="dxa"/>
+            <w:gridSpan w:val="2"/>
+            <w:vAlign w:val="center"/>
+          </w:tcPr>
+          <w:p>
+            <w:pPr>
+              <w:spacing w:before="60" w:after="60"/>
+              <w:ind w:left="30" w:hanging="30"/>
+              <w:rPr>
+                <w:color w:val="00B0F0"/>
+              </w:rPr>
+            </w:pPr>
+            <w:r>
+              <w:rPr>
+                <w:b/>
+                <w:bCs/>
+              </w:rPr>
+              <w:lastRenderedPageBreak/>
+              <w:t xml:space="preserve">HISTÓRIA DO USUÁRIO </w:t>
+            </w:r>
+            <w:r>
+              <w:rPr>
+                <w:b/>
+                <w:bCs/>
+              </w:rPr>
+              <w:t>3</w:t>
+            </w:r>
+            <w:r>
+              <w:rPr>
+                <w:b/>
+                <w:bCs/>
+              </w:rPr>
+              <w:t>.</w:t>
+            </w:r>
+            <w:r>
+              <w:rPr>
+                <w:b/>
+                <w:bCs/>
+              </w:rPr>
+              <w:t>4</w:t>
+            </w:r>
+            <w:r>
+              <w:rPr>
+                <w:b/>
+                <w:bCs/>
+              </w:rPr>
+              <w:t xml:space="preserve"> - PBI</w:t>
+            </w:r>
+            <w:r>
+              <w:t xml:space="preserve">: </w:t>
+            </w:r>
+            <w:r>
+              <w:t>Gerenciar perfis de usuário do sistema</w:t>
+            </w:r>
+          </w:p>
+        </w:tc>
+      </w:tr>
+      <w:tr>
+        <w:trPr>
+          <w:trHeight w:val="300"/>
+        </w:trPr>
+        <w:tc>
+          <w:tcPr>
+            <w:tcW w:w="8630" w:type="dxa"/>
+            <w:gridSpan w:val="2"/>
+          </w:tcPr>
+          <w:p>
+            <w:pPr>
+              <w:spacing w:before="60" w:after="60"/>
+              <w:ind w:left="30" w:hanging="30"/>
+            </w:pPr>
+            <w:r>
+              <w:rPr>
+                <w:b/>
+                <w:bCs/>
+              </w:rPr>
+              <w:t>COMO</w:t>
+            </w:r>
+            <w:r>
+              <w:t xml:space="preserve">: </w:t>
+            </w:r>
+            <w:r>
+              <w:t>administrador</w:t>
+            </w:r>
+          </w:p>
+          <w:p>
+            <w:pPr>
+              <w:spacing w:before="60" w:after="60"/>
+              <w:ind w:left="30" w:hanging="30"/>
+            </w:pPr>
+            <w:r>
+              <w:rPr>
+                <w:b/>
+                <w:bCs/>
+              </w:rPr>
+              <w:t>POSSO</w:t>
+            </w:r>
+            <w:r>
+              <w:t xml:space="preserve">:  </w:t>
+            </w:r>
+            <w:r>
+              <w:t>Gerenciar perfis de usuário do sistema</w:t>
+            </w:r>
+          </w:p>
+          <w:p>
+            <w:pPr>
+              <w:spacing w:before="60" w:after="60"/>
+              <w:ind w:left="30" w:hanging="30"/>
+            </w:pPr>
+            <w:r>
+              <w:rPr>
+                <w:b/>
+                <w:bCs/>
+              </w:rPr>
+              <w:t>PARA</w:t>
+            </w:r>
+            <w:r>
+              <w:t xml:space="preserve">: Fornecer </w:t>
+            </w:r>
+            <w:r>
+              <w:t>um ambiente mais seguro para os usuários</w:t>
+            </w:r>
+            <w:r>
+              <w:t>.</w:t>
+            </w:r>
+          </w:p>
+        </w:tc>
+      </w:tr>
+      <w:tr>
+        <w:trPr>
+          <w:trHeight w:val="300"/>
+        </w:trPr>
+        <w:tc>
+          <w:tcPr>
+            <w:tcW w:w="1350" w:type="dxa"/>
+          </w:tcPr>
+          <w:p>
+            <w:pPr>
+              <w:spacing w:before="60" w:after="60"/>
+              <w:ind w:left="96" w:hanging="41"/>
+              <w:rPr>
+                <w:b/>
+                <w:bCs/>
+              </w:rPr>
+            </w:pPr>
+            <w:r>
+              <w:rPr>
+                <w:b/>
+                <w:bCs/>
+              </w:rPr>
+              <w:t xml:space="preserve">Critério de </w:t>
+            </w:r>
+          </w:p>
+          <w:p>
+            <w:pPr>
+              <w:spacing w:before="60" w:after="60"/>
+              <w:ind w:left="96" w:hanging="41"/>
+              <w:rPr>
+                <w:b/>
+                <w:bCs/>
+              </w:rPr>
+            </w:pPr>
+            <w:r>
+              <w:rPr>
+                <w:b/>
+                <w:bCs/>
+              </w:rPr>
+              <w:t>Aceite 1</w:t>
+            </w:r>
+          </w:p>
+        </w:tc>
+        <w:tc>
+          <w:tcPr>
+            <w:tcW w:w="7280" w:type="dxa"/>
+          </w:tcPr>
+          <w:p>
+            <w:pPr>
+              <w:spacing w:before="60" w:after="60"/>
+              <w:ind w:left="168"/>
+            </w:pPr>
+            <w:r>
+              <w:rPr>
+                <w:b/>
+                <w:bCs/>
+              </w:rPr>
+              <w:t xml:space="preserve">DADO QUE </w:t>
+            </w:r>
+            <w:r>
+              <w:t>o administrador deseja gerenciar os perfis de usuários do sistema,</w:t>
+            </w:r>
+            <w:r>
+              <w:rPr>
+                <w:b/>
+                <w:bCs/>
+              </w:rPr>
+              <w:br/>
+              <w:t xml:space="preserve">QUANDO </w:t>
+            </w:r>
+            <w:r>
+              <w:t>acessa a aba "Gerenciar Usuários" na barra de navegação,</w:t>
+            </w:r>
+            <w:r>
+              <w:br/>
+            </w:r>
+            <w:r>
+              <w:rPr>
+                <w:b/>
+                <w:bCs/>
+              </w:rPr>
+              <w:t xml:space="preserve">ENTÃO </w:t>
+            </w:r>
+            <w:r>
+              <w:t>o sistema exibe uma lista com todos os usuários, contendo informações como ID, nome, e-mail, tipo de perfil e avaliação, além de um botão para excluir usuário. Ao clicar no botão, uma mensagem de confirmação é exibida. Caso confirme, o usuário é removido da plataforma</w:t>
+            </w:r>
+            <w:r>
+              <w:t>, uma mensagem de “Usuário removido com sucesso” aparece</w:t>
+            </w:r>
+            <w:r>
+              <w:t xml:space="preserve"> e recebe uma notificação informando a exclusão</w:t>
+            </w:r>
+            <w:r>
+              <w:t xml:space="preserve"> é enviada para o usuário</w:t>
+            </w:r>
+            <w:r>
+              <w:t>.</w:t>
+            </w:r>
+          </w:p>
+        </w:tc>
+      </w:tr>
+      <w:tr>
+        <w:trPr>
+          <w:trHeight w:val="300"/>
+        </w:trPr>
+        <w:tc>
+          <w:tcPr>
+            <w:tcW w:w="1350" w:type="dxa"/>
+          </w:tcPr>
+          <w:p>
+            <w:pPr>
+              <w:spacing w:before="60" w:after="60"/>
+              <w:ind w:left="96" w:hanging="41"/>
+              <w:rPr>
+                <w:b/>
+                <w:bCs/>
+              </w:rPr>
+            </w:pPr>
+            <w:r>
+              <w:rPr>
+                <w:b/>
+                <w:bCs/>
+              </w:rPr>
+              <w:t xml:space="preserve">Critério de </w:t>
+            </w:r>
+          </w:p>
+          <w:p>
+            <w:pPr>
+              <w:spacing w:before="60" w:after="60"/>
+              <w:ind w:left="96" w:hanging="41"/>
+              <w:rPr>
+                <w:b/>
+                <w:bCs/>
+              </w:rPr>
+            </w:pPr>
+            <w:r>
+              <w:rPr>
+                <w:b/>
+                <w:bCs/>
+              </w:rPr>
+              <w:t>Aceite 2</w:t>
+            </w:r>
+          </w:p>
+        </w:tc>
+        <w:tc>
+          <w:tcPr>
+            <w:tcW w:w="7280" w:type="dxa"/>
+          </w:tcPr>
+          <w:p>
+            <w:pPr>
+              <w:spacing w:before="60" w:after="60"/>
+              <w:ind w:left="168"/>
+            </w:pPr>
+            <w:r>
+              <w:rPr>
+                <w:b/>
+                <w:bCs/>
+              </w:rPr>
+              <w:t xml:space="preserve">DADO QUE </w:t>
+            </w:r>
+            <w:r>
+              <w:t>o administrador deseja gerenciar os perfis de usuários do sistema,</w:t>
+            </w:r>
+            <w:r>
+              <w:rPr>
+                <w:b/>
+                <w:bCs/>
+              </w:rPr>
+              <w:br/>
+              <w:t xml:space="preserve">QUANDO </w:t>
+            </w:r>
+            <w:r>
+              <w:t>acessa a aba "Gerenciar Usuários", clica no botão "Excluir" ao lado de um usuário, e a mensagem de confirmação é exibida,</w:t>
+            </w:r>
+            <w:r>
+              <w:br/>
+              <w:t>MAS o administrador cancela a exclusão,</w:t>
+            </w:r>
+            <w:r>
+              <w:rPr>
+                <w:b/>
+                <w:bCs/>
+              </w:rPr>
+              <w:br/>
+              <w:t xml:space="preserve">ENTÃO </w:t>
+            </w:r>
+            <w:r>
+              <w:t>o usuário não é removido da plataforma, nenhuma notificação é enviada, e o sistema retorna à lista de usuários sem alterações.</w:t>
+            </w:r>
+          </w:p>
+        </w:tc>
+      </w:tr>
+      <w:tr>
+        <w:trPr>
+          <w:trHeight w:val="300"/>
+        </w:trPr>
+        <w:tc>
+          <w:tcPr>
+            <w:tcW w:w="1350" w:type="dxa"/>
+          </w:tcPr>
+          <w:p>
+            <w:pPr>
+              <w:spacing w:before="60" w:after="60"/>
+              <w:ind w:left="96" w:hanging="41"/>
+              <w:rPr>
+                <w:b/>
+                <w:bCs/>
+              </w:rPr>
+            </w:pPr>
+            <w:r>
+              <w:rPr>
+                <w:b/>
+                <w:bCs/>
+              </w:rPr>
+              <w:t>Protótipo de baixa fidelidade</w:t>
+            </w:r>
+          </w:p>
+        </w:tc>
+        <w:tc>
+          <w:tcPr>
+            <w:tcW w:w="7280" w:type="dxa"/>
+          </w:tcPr>
+          <w:p>
+            <w:pPr>
+              <w:spacing w:before="60" w:after="60"/>
+              <w:ind w:left="168"/>
+              <w:rPr>
+                <w:b/>
+                <w:bCs/>
+                <w:u w:val="single"/>
+              </w:rPr>
+            </w:pPr>
+          </w:p>
+        </w:tc>
+      </w:tr>
+    </w:tbl>
+    <w:p/>
+    <w:p>
+      <w:r>
+        <w:br w:type="page"/>
+      </w:r>
+    </w:p>
+    <w:tbl>
+      <w:tblPr>
+        <w:tblStyle w:val="TabelacomGrelha"/>
+        <w:tblpPr w:leftFromText="141" w:rightFromText="141" w:vertAnchor="text" w:horzAnchor="margin" w:tblpY="-21"/>
+        <w:tblW w:w="8630" w:type="dxa"/>
+        <w:tblLook w:val="04A0" w:firstRow="1" w:lastRow="0" w:firstColumn="1" w:lastColumn="0" w:noHBand="0" w:noVBand="1"/>
+      </w:tblPr>
+      <w:tblGrid>
+        <w:gridCol w:w="1350"/>
+        <w:gridCol w:w="7280"/>
+      </w:tblGrid>
+      <w:tr>
+        <w:trPr>
+          <w:trHeight w:val="300"/>
+        </w:trPr>
+        <w:tc>
+          <w:tcPr>
+            <w:tcW w:w="8630" w:type="dxa"/>
+            <w:gridSpan w:val="2"/>
+            <w:vAlign w:val="center"/>
+          </w:tcPr>
+          <w:p>
+            <w:pPr>
+              <w:spacing w:before="60" w:after="60"/>
+              <w:ind w:left="30" w:hanging="30"/>
+              <w:rPr>
+                <w:color w:val="00B0F0"/>
+              </w:rPr>
+            </w:pPr>
+            <w:r>
+              <w:rPr>
+                <w:b/>
+                <w:bCs/>
+              </w:rPr>
+              <w:lastRenderedPageBreak/>
+              <w:t xml:space="preserve">HISTÓRIA DO USUÁRIO </w:t>
+            </w:r>
+            <w:r>
+              <w:rPr>
+                <w:b/>
+                <w:bCs/>
+              </w:rPr>
+              <w:t>3.5</w:t>
+            </w:r>
+            <w:r>
+              <w:rPr>
+                <w:b/>
+                <w:bCs/>
+              </w:rPr>
+              <w:t xml:space="preserve"> - PBI</w:t>
+            </w:r>
+            <w:r>
+              <w:t xml:space="preserve">: Gerenciar </w:t>
+            </w:r>
+            <w:r>
+              <w:t>serviços</w:t>
+            </w:r>
+            <w:r>
+              <w:t xml:space="preserve"> d</w:t>
+            </w:r>
+            <w:r>
+              <w:t>os usuários</w:t>
+            </w:r>
+          </w:p>
+        </w:tc>
+      </w:tr>
+      <w:tr>
+        <w:trPr>
+          <w:trHeight w:val="300"/>
+        </w:trPr>
+        <w:tc>
+          <w:tcPr>
+            <w:tcW w:w="8630" w:type="dxa"/>
+            <w:gridSpan w:val="2"/>
+          </w:tcPr>
+          <w:p>
+            <w:pPr>
+              <w:spacing w:before="60" w:after="60"/>
+              <w:ind w:left="30" w:hanging="30"/>
+            </w:pPr>
+            <w:r>
+              <w:rPr>
+                <w:b/>
+                <w:bCs/>
+              </w:rPr>
+              <w:t>COMO</w:t>
+            </w:r>
+            <w:r>
+              <w:t xml:space="preserve">: </w:t>
+            </w:r>
+            <w:r>
+              <w:t>administrador</w:t>
+            </w:r>
+          </w:p>
+          <w:p>
+            <w:pPr>
+              <w:spacing w:before="60" w:after="60"/>
+              <w:ind w:left="30" w:hanging="30"/>
+            </w:pPr>
+            <w:r>
+              <w:rPr>
+                <w:b/>
+                <w:bCs/>
+              </w:rPr>
+              <w:t>POSSO</w:t>
+            </w:r>
+            <w:r>
+              <w:t xml:space="preserve">:  </w:t>
+            </w:r>
+            <w:r>
+              <w:t>Gerenciar serviços dos usuários</w:t>
+            </w:r>
+          </w:p>
+          <w:p>
+            <w:pPr>
+              <w:spacing w:before="60" w:after="60"/>
+              <w:ind w:left="30" w:hanging="30"/>
+            </w:pPr>
+            <w:r>
+              <w:rPr>
+                <w:b/>
+                <w:bCs/>
+              </w:rPr>
+              <w:t>PARA</w:t>
+            </w:r>
+            <w:r>
+              <w:t xml:space="preserve">: </w:t>
+            </w:r>
+            <w:r>
+              <w:t xml:space="preserve"> </w:t>
+            </w:r>
+            <w:r>
+              <w:t>M</w:t>
+            </w:r>
+            <w:r>
+              <w:t xml:space="preserve">anter atualizadas as informações e controlar os serviços </w:t>
+            </w:r>
+            <w:r>
+              <w:t xml:space="preserve">publicados pelos </w:t>
+            </w:r>
+            <w:r>
+              <w:t>usuários</w:t>
+            </w:r>
+            <w:r>
+              <w:t>.</w:t>
+            </w:r>
+          </w:p>
+        </w:tc>
+      </w:tr>
+      <w:tr>
+        <w:trPr>
+          <w:trHeight w:val="300"/>
+        </w:trPr>
+        <w:tc>
+          <w:tcPr>
+            <w:tcW w:w="1350" w:type="dxa"/>
+          </w:tcPr>
+          <w:p>
+            <w:pPr>
+              <w:spacing w:before="60" w:after="60"/>
+              <w:ind w:left="96" w:hanging="41"/>
+              <w:rPr>
+                <w:b/>
+                <w:bCs/>
+              </w:rPr>
+            </w:pPr>
+            <w:r>
+              <w:rPr>
+                <w:b/>
+                <w:bCs/>
+              </w:rPr>
+              <w:t xml:space="preserve">Critério de </w:t>
+            </w:r>
+          </w:p>
+          <w:p>
+            <w:pPr>
+              <w:spacing w:before="60" w:after="60"/>
+              <w:ind w:left="96" w:hanging="41"/>
+              <w:rPr>
+                <w:b/>
+                <w:bCs/>
+              </w:rPr>
+            </w:pPr>
+            <w:r>
+              <w:rPr>
+                <w:b/>
+                <w:bCs/>
+              </w:rPr>
+              <w:t>Aceite 1</w:t>
+            </w:r>
+          </w:p>
+        </w:tc>
+        <w:tc>
+          <w:tcPr>
+            <w:tcW w:w="7280" w:type="dxa"/>
+          </w:tcPr>
+          <w:p>
+            <w:pPr>
+              <w:spacing w:before="60" w:after="60"/>
+              <w:ind w:left="168"/>
+            </w:pPr>
+            <w:r>
+              <w:rPr>
+                <w:b/>
+                <w:bCs/>
+              </w:rPr>
+              <w:t xml:space="preserve">DADO QUE </w:t>
+            </w:r>
+            <w:r>
+              <w:t>o administrador deseja gerenciar os serviços publicados na plataforma,</w:t>
+            </w:r>
+            <w:r>
+              <w:rPr>
+                <w:b/>
+                <w:bCs/>
+              </w:rPr>
+              <w:br/>
+              <w:t xml:space="preserve">QUANDO </w:t>
+            </w:r>
+            <w:r>
+              <w:t>acessa a aba "Gerenciar Serviços" na barra de navegação,</w:t>
+            </w:r>
+            <w:r>
+              <w:rPr>
+                <w:b/>
+                <w:bCs/>
+              </w:rPr>
+              <w:br/>
+              <w:t xml:space="preserve">ENTÃO </w:t>
+            </w:r>
+            <w:r>
+              <w:t>o sistema exibe uma lista com todos os serviços, contendo informações como ID, nome, preço, foto, descrição e solicitante que publicou, além de um botão para excluir o serviço. Ao clicar no botão, uma mensagem de confirmação é exibida. Caso confirme, o serviço é removido da plataforma, uma mensagem de “Serviço removido com sucesso” aparece, e uma notificação informando a exclusão do serviço é enviada para o usuário.</w:t>
+            </w:r>
+          </w:p>
+        </w:tc>
+      </w:tr>
+      <w:tr>
+        <w:trPr>
+          <w:trHeight w:val="300"/>
+        </w:trPr>
+        <w:tc>
+          <w:tcPr>
+            <w:tcW w:w="1350" w:type="dxa"/>
+          </w:tcPr>
+          <w:p>
+            <w:pPr>
+              <w:spacing w:before="60" w:after="60"/>
+              <w:ind w:left="96" w:hanging="41"/>
+              <w:rPr>
+                <w:b/>
+                <w:bCs/>
+              </w:rPr>
+            </w:pPr>
+            <w:r>
+              <w:rPr>
+                <w:b/>
+                <w:bCs/>
+              </w:rPr>
+              <w:t xml:space="preserve">Critério de </w:t>
+            </w:r>
+          </w:p>
+          <w:p>
+            <w:pPr>
+              <w:spacing w:before="60" w:after="60"/>
+              <w:ind w:left="96" w:hanging="41"/>
+              <w:rPr>
+                <w:b/>
+                <w:bCs/>
+              </w:rPr>
+            </w:pPr>
+            <w:r>
+              <w:rPr>
+                <w:b/>
+                <w:bCs/>
+              </w:rPr>
+              <w:t>Aceite 2</w:t>
+            </w:r>
+          </w:p>
+        </w:tc>
+        <w:tc>
+          <w:tcPr>
+            <w:tcW w:w="7280" w:type="dxa"/>
+          </w:tcPr>
+          <w:p>
+            <w:pPr>
+              <w:spacing w:before="60" w:after="60"/>
+              <w:ind w:left="168"/>
+            </w:pPr>
+            <w:r>
+              <w:rPr>
+                <w:b/>
+                <w:bCs/>
+              </w:rPr>
+              <w:t xml:space="preserve">DADO QUE </w:t>
+            </w:r>
+            <w:r>
+              <w:t>o administrador deseja gerenciar os serviços publicados na plataforma,</w:t>
+            </w:r>
+            <w:r>
+              <w:rPr>
+                <w:b/>
+                <w:bCs/>
+              </w:rPr>
+              <w:br/>
+              <w:t xml:space="preserve">QUANDO </w:t>
+            </w:r>
+            <w:r>
+              <w:t>acessa a aba "Gerenciar Serviços" e tenta excluir um serviço que já foi removido ou que não existe mais,</w:t>
+            </w:r>
+            <w:r>
+              <w:rPr>
+                <w:b/>
+                <w:bCs/>
+              </w:rPr>
+              <w:br/>
+              <w:t xml:space="preserve">ENTÃO </w:t>
+            </w:r>
+            <w:r>
+              <w:t>o sistema exibe uma mensagem de erro informando que o serviço não está mais disponível, e nenhuma ação de exclusão é executada.</w:t>
+            </w:r>
+          </w:p>
+        </w:tc>
+      </w:tr>
+      <w:tr>
+        <w:trPr>
+          <w:trHeight w:val="300"/>
+        </w:trPr>
+        <w:tc>
+          <w:tcPr>
+            <w:tcW w:w="1350" w:type="dxa"/>
+          </w:tcPr>
+          <w:p>
+            <w:pPr>
+              <w:spacing w:before="60" w:after="60"/>
+              <w:ind w:left="96" w:hanging="41"/>
+              <w:rPr>
+                <w:b/>
+                <w:bCs/>
+              </w:rPr>
+            </w:pPr>
+            <w:r>
+              <w:rPr>
+                <w:b/>
+                <w:bCs/>
+              </w:rPr>
+              <w:t>Protótipo de baixa fidelidade</w:t>
+            </w:r>
+          </w:p>
+        </w:tc>
+        <w:tc>
+          <w:tcPr>
+            <w:tcW w:w="7280" w:type="dxa"/>
+          </w:tcPr>
+          <w:p>
+            <w:pPr>
+              <w:spacing w:before="60" w:after="60"/>
+              <w:ind w:left="168"/>
+              <w:rPr>
+                <w:b/>
+                <w:bCs/>
+                <w:u w:val="single"/>
+              </w:rPr>
+            </w:pPr>
+          </w:p>
+        </w:tc>
+      </w:tr>
+    </w:tbl>
+    <w:p/>
+    <w:p/>
+    <w:p>
+      <w:r>
+        <w:br w:type="page"/>
+      </w:r>
+    </w:p>
+    <w:p>
       <w:pPr>
         <w:pStyle w:val="CorpodeTexto"/>
       </w:pPr>
@@ -11264,7 +13937,6 @@
       </w:pPr>
       <w:bookmarkStart w:id="16" w:name="_Toc158902409"/>
       <w:r>
-        <w:lastRenderedPageBreak/>
         <w:t xml:space="preserve">ARTEFATO 6: </w:t>
       </w:r>
       <w:r>
@@ -12319,7 +14991,13 @@
         <w:rPr>
           <w:color w:val="00B0F0"/>
         </w:rPr>
-        <w:t>A figura a seguir apresenta uma instância exemplo, como padrão para entrega.</w:t>
+        <w:t xml:space="preserve">A figura a seguir apresenta uma instância exemplo, como padrão para </w:t>
+      </w:r>
+      <w:r>
+        <w:rPr>
+          <w:color w:val="00B0F0"/>
+        </w:rPr>
+        <w:t>entrefeuiheih</w:t>
       </w:r>
     </w:p>
     <w:tbl>
@@ -17081,6 +19759,19 @@
 </file>
 
 <file path=customXml/item1.xml><?xml version="1.0" encoding="utf-8"?>
+<?mso-contentType ?>
+<FormTemplates xmlns="http://schemas.microsoft.com/sharepoint/v3/contenttype/forms">
+  <Display>DocumentLibraryForm</Display>
+  <Edit>DocumentLibraryForm</Edit>
+  <New>DocumentLibraryForm</New>
+</FormTemplates>
+</file>
+
+<file path=customXml/item2.xml><?xml version="1.0" encoding="utf-8"?>
+<b:Sources xmlns:b="http://schemas.openxmlformats.org/officeDocument/2006/bibliography" xmlns="http://schemas.openxmlformats.org/officeDocument/2006/bibliography" SelectedStyle="\APASixthEditionOfficeOnline.xsl" StyleName="APA" Version="6"/>
+</file>
+
+<file path=customXml/item3.xml><?xml version="1.0" encoding="utf-8"?>
 <p:properties xmlns:p="http://schemas.microsoft.com/office/2006/metadata/properties" xmlns:xsi="http://www.w3.org/2001/XMLSchema-instance" xmlns:pc="http://schemas.microsoft.com/office/infopath/2007/PartnerControls">
   <documentManagement>
     <Self_Registration_Enabled xmlns="62040d15-2a0f-436b-b36b-d0997ccb9385" xsi:nil="true"/>
@@ -17133,19 +19824,6 @@
     <FolderType xmlns="62040d15-2a0f-436b-b36b-d0997ccb9385" xsi:nil="true"/>
   </documentManagement>
 </p:properties>
-</file>
-
-<file path=customXml/item2.xml><?xml version="1.0" encoding="utf-8"?>
-<b:Sources xmlns:b="http://schemas.openxmlformats.org/officeDocument/2006/bibliography" xmlns="http://schemas.openxmlformats.org/officeDocument/2006/bibliography" SelectedStyle="\APASixthEditionOfficeOnline.xsl" StyleName="APA" Version="6"/>
-</file>
-
-<file path=customXml/item3.xml><?xml version="1.0" encoding="utf-8"?>
-<?mso-contentType ?>
-<FormTemplates xmlns="http://schemas.microsoft.com/sharepoint/v3/contenttype/forms">
-  <Display>DocumentLibraryForm</Display>
-  <Edit>DocumentLibraryForm</Edit>
-  <New>DocumentLibraryForm</New>
-</FormTemplates>
 </file>
 
 <file path=customXml/item4.xml><?xml version="1.0" encoding="utf-8"?>
@@ -17595,12 +20273,9 @@
 </file>
 
 <file path=customXml/itemProps1.xml><?xml version="1.0" encoding="utf-8"?>
-<ds:datastoreItem xmlns:ds="http://schemas.openxmlformats.org/officeDocument/2006/customXml" ds:itemID="{95F86C99-42FA-4EA1-8E50-0FBF23CAF963}">
+<ds:datastoreItem xmlns:ds="http://schemas.openxmlformats.org/officeDocument/2006/customXml" ds:itemID="{11B1DE72-80E9-4162-B852-7908AAB96FDA}">
   <ds:schemaRefs>
-    <ds:schemaRef ds:uri="http://schemas.microsoft.com/office/2006/metadata/properties"/>
-    <ds:schemaRef ds:uri="http://schemas.microsoft.com/office/infopath/2007/PartnerControls"/>
-    <ds:schemaRef ds:uri="62040d15-2a0f-436b-b36b-d0997ccb9385"/>
-    <ds:schemaRef ds:uri="http://schemas.microsoft.com/sharepoint/v3"/>
+    <ds:schemaRef ds:uri="http://schemas.microsoft.com/sharepoint/v3/contenttype/forms"/>
   </ds:schemaRefs>
 </ds:datastoreItem>
 </file>
@@ -17614,9 +20289,12 @@
 </file>
 
 <file path=customXml/itemProps3.xml><?xml version="1.0" encoding="utf-8"?>
-<ds:datastoreItem xmlns:ds="http://schemas.openxmlformats.org/officeDocument/2006/customXml" ds:itemID="{11B1DE72-80E9-4162-B852-7908AAB96FDA}">
+<ds:datastoreItem xmlns:ds="http://schemas.openxmlformats.org/officeDocument/2006/customXml" ds:itemID="{95F86C99-42FA-4EA1-8E50-0FBF23CAF963}">
   <ds:schemaRefs>
-    <ds:schemaRef ds:uri="http://schemas.microsoft.com/sharepoint/v3/contenttype/forms"/>
+    <ds:schemaRef ds:uri="http://schemas.microsoft.com/office/2006/metadata/properties"/>
+    <ds:schemaRef ds:uri="http://schemas.microsoft.com/office/infopath/2007/PartnerControls"/>
+    <ds:schemaRef ds:uri="62040d15-2a0f-436b-b36b-d0997ccb9385"/>
+    <ds:schemaRef ds:uri="http://schemas.microsoft.com/sharepoint/v3"/>
   </ds:schemaRefs>
 </ds:datastoreItem>
 </file>

</xml_diff>